<commit_message>
Udate fork instruction and css typos
</commit_message>
<xml_diff>
--- a/instructions-ToFork-GSIP.docx
+++ b/instructions-ToFork-GSIP.docx
@@ -592,23 +592,14 @@
       </w:pPr>
       <w:r>
         <w:rPr/>
-      </w:r>
-    </w:p>
-    <w:p>
-      <w:pPr>
-        <w:pStyle w:val="Normal"/>
-        <w:rPr/>
-      </w:pPr>
-      <w:r>
-        <w:rPr/>
         <w:drawing>
           <wp:anchor behindDoc="0" distT="0" distB="0" distL="0" distR="0" simplePos="0" locked="0" layoutInCell="1" allowOverlap="1" relativeHeight="3">
             <wp:simplePos x="0" y="0"/>
             <wp:positionH relativeFrom="column">
-              <wp:align>center</wp:align>
+              <wp:posOffset>91440</wp:posOffset>
             </wp:positionH>
             <wp:positionV relativeFrom="paragraph">
-              <wp:posOffset>635</wp:posOffset>
+              <wp:posOffset>111760</wp:posOffset>
             </wp:positionV>
             <wp:extent cx="5572125" cy="1323975"/>
             <wp:effectExtent l="0" t="0" r="0" b="0"/>
@@ -648,6 +639,176 @@
         </w:drawing>
       </w:r>
     </w:p>
+    <w:p>
+      <w:pPr>
+        <w:pStyle w:val="Normal"/>
+        <w:rPr/>
+      </w:pPr>
+      <w:r>
+        <w:rPr/>
+      </w:r>
+    </w:p>
+    <w:p>
+      <w:pPr>
+        <w:pStyle w:val="Normal"/>
+        <w:rPr/>
+      </w:pPr>
+      <w:r>
+        <w:rPr/>
+      </w:r>
+    </w:p>
+    <w:p>
+      <w:pPr>
+        <w:pStyle w:val="Normal"/>
+        <w:rPr/>
+      </w:pPr>
+      <w:r>
+        <w:rPr/>
+      </w:r>
+    </w:p>
+    <w:p>
+      <w:pPr>
+        <w:pStyle w:val="Normal"/>
+        <w:rPr/>
+      </w:pPr>
+      <w:r>
+        <w:rPr/>
+      </w:r>
+    </w:p>
+    <w:p>
+      <w:pPr>
+        <w:pStyle w:val="Normal"/>
+        <w:rPr/>
+      </w:pPr>
+      <w:r>
+        <w:rPr/>
+      </w:r>
+    </w:p>
+    <w:p>
+      <w:pPr>
+        <w:pStyle w:val="Normal"/>
+        <w:rPr/>
+      </w:pPr>
+      <w:r>
+        <w:rPr/>
+      </w:r>
+    </w:p>
+    <w:p>
+      <w:pPr>
+        <w:pStyle w:val="Normal"/>
+        <w:rPr/>
+      </w:pPr>
+      <w:r>
+        <w:rPr/>
+      </w:r>
+    </w:p>
+    <w:p>
+      <w:pPr>
+        <w:pStyle w:val="Normal"/>
+        <w:rPr/>
+      </w:pPr>
+      <w:r>
+        <w:rPr/>
+      </w:r>
+    </w:p>
+    <w:p>
+      <w:pPr>
+        <w:pStyle w:val="Normal"/>
+        <w:rPr/>
+      </w:pPr>
+      <w:r>
+        <w:rPr/>
+      </w:r>
+    </w:p>
+    <w:p>
+      <w:pPr>
+        <w:pStyle w:val="Normal"/>
+        <w:rPr/>
+      </w:pPr>
+      <w:r>
+        <w:rPr/>
+      </w:r>
+    </w:p>
+    <w:p>
+      <w:pPr>
+        <w:pStyle w:val="Heading1"/>
+        <w:numPr>
+          <w:ilvl w:val="0"/>
+          <w:numId w:val="1"/>
+        </w:numPr>
+        <w:rPr/>
+      </w:pPr>
+      <w:r>
+        <w:rPr/>
+        <w:t xml:space="preserve">Étapes pour  resynchroniser </w:t>
+      </w:r>
+      <w:r>
+        <w:rPr/>
+        <w:t>le</w:t>
+      </w:r>
+      <w:r>
+        <w:rPr/>
+        <w:t xml:space="preserve"> fork avec le upstream</w:t>
+      </w:r>
+    </w:p>
+    <w:p>
+      <w:pPr>
+        <w:pStyle w:val="Normal"/>
+        <w:rPr/>
+      </w:pPr>
+      <w:r>
+        <w:rPr/>
+      </w:r>
+    </w:p>
+    <w:p>
+      <w:pPr>
+        <w:pStyle w:val="Normal"/>
+        <w:numPr>
+          <w:ilvl w:val="0"/>
+          <w:numId w:val="3"/>
+        </w:numPr>
+        <w:rPr/>
+      </w:pPr>
+      <w:bookmarkStart w:id="1" w:name="__DdeLink__647_1615252843"/>
+      <w:r>
+        <w:rPr/>
+        <w:t>git pull upstream master</w:t>
+      </w:r>
+      <w:bookmarkEnd w:id="1"/>
+    </w:p>
+    <w:p>
+      <w:pPr>
+        <w:pStyle w:val="Normal"/>
+        <w:numPr>
+          <w:ilvl w:val="0"/>
+          <w:numId w:val="3"/>
+        </w:numPr>
+        <w:rPr/>
+      </w:pPr>
+      <w:r>
+        <w:rPr/>
+        <w:t>git push origin master</w:t>
+      </w:r>
+    </w:p>
+    <w:p>
+      <w:pPr>
+        <w:pStyle w:val="Normal"/>
+        <w:rPr/>
+      </w:pPr>
+      <w:r>
+        <w:rPr/>
+      </w:r>
+    </w:p>
+    <w:p>
+      <w:pPr>
+        <w:pStyle w:val="Normal"/>
+        <w:rPr/>
+      </w:pPr>
+      <w:r>
+        <w:rPr/>
+        <w:t xml:space="preserve">Explication: tu vas chercher la copie officielle et ensuite tu le repouse dans ton fork. </w:t>
+      </w:r>
+    </w:p>
     <w:sectPr>
       <w:type w:val="nextPage"/>
       <w:pgSz w:w="12240" w:h="15840"/>
@@ -849,11 +1010,160 @@
       </w:pPr>
     </w:lvl>
   </w:abstractNum>
+  <w:abstractNum w:abstractNumId="3">
+    <w:lvl w:ilvl="0">
+      <w:start w:val="1"/>
+      <w:numFmt w:val="bullet"/>
+      <w:lvlText w:val=""/>
+      <w:lvlJc w:val="left"/>
+      <w:pPr>
+        <w:tabs>
+          <w:tab w:val="num" w:pos="720"/>
+        </w:tabs>
+        <w:ind w:left="720" w:hanging="360"/>
+      </w:pPr>
+      <w:rPr>
+        <w:rFonts w:ascii="Symbol" w:hAnsi="Symbol" w:cs="Symbol" w:hint="default"/>
+        <w:rFonts w:cs="OpenSymbol"/>
+      </w:rPr>
+    </w:lvl>
+    <w:lvl w:ilvl="1">
+      <w:start w:val="1"/>
+      <w:numFmt w:val="bullet"/>
+      <w:lvlText w:val="◦"/>
+      <w:lvlJc w:val="left"/>
+      <w:pPr>
+        <w:tabs>
+          <w:tab w:val="num" w:pos="1080"/>
+        </w:tabs>
+        <w:ind w:left="1080" w:hanging="360"/>
+      </w:pPr>
+      <w:rPr>
+        <w:rFonts w:ascii="OpenSymbol" w:hAnsi="OpenSymbol" w:cs="OpenSymbol" w:hint="default"/>
+        <w:rFonts w:cs="OpenSymbol"/>
+      </w:rPr>
+    </w:lvl>
+    <w:lvl w:ilvl="2">
+      <w:start w:val="1"/>
+      <w:numFmt w:val="bullet"/>
+      <w:lvlText w:val="▪"/>
+      <w:lvlJc w:val="left"/>
+      <w:pPr>
+        <w:tabs>
+          <w:tab w:val="num" w:pos="1440"/>
+        </w:tabs>
+        <w:ind w:left="1440" w:hanging="360"/>
+      </w:pPr>
+      <w:rPr>
+        <w:rFonts w:ascii="OpenSymbol" w:hAnsi="OpenSymbol" w:cs="OpenSymbol" w:hint="default"/>
+        <w:rFonts w:cs="OpenSymbol"/>
+      </w:rPr>
+    </w:lvl>
+    <w:lvl w:ilvl="3">
+      <w:start w:val="1"/>
+      <w:numFmt w:val="bullet"/>
+      <w:lvlText w:val=""/>
+      <w:lvlJc w:val="left"/>
+      <w:pPr>
+        <w:tabs>
+          <w:tab w:val="num" w:pos="1800"/>
+        </w:tabs>
+        <w:ind w:left="1800" w:hanging="360"/>
+      </w:pPr>
+      <w:rPr>
+        <w:rFonts w:ascii="Symbol" w:hAnsi="Symbol" w:cs="Symbol" w:hint="default"/>
+        <w:rFonts w:cs="OpenSymbol"/>
+      </w:rPr>
+    </w:lvl>
+    <w:lvl w:ilvl="4">
+      <w:start w:val="1"/>
+      <w:numFmt w:val="bullet"/>
+      <w:lvlText w:val="◦"/>
+      <w:lvlJc w:val="left"/>
+      <w:pPr>
+        <w:tabs>
+          <w:tab w:val="num" w:pos="2160"/>
+        </w:tabs>
+        <w:ind w:left="2160" w:hanging="360"/>
+      </w:pPr>
+      <w:rPr>
+        <w:rFonts w:ascii="OpenSymbol" w:hAnsi="OpenSymbol" w:cs="OpenSymbol" w:hint="default"/>
+        <w:rFonts w:cs="OpenSymbol"/>
+      </w:rPr>
+    </w:lvl>
+    <w:lvl w:ilvl="5">
+      <w:start w:val="1"/>
+      <w:numFmt w:val="bullet"/>
+      <w:lvlText w:val="▪"/>
+      <w:lvlJc w:val="left"/>
+      <w:pPr>
+        <w:tabs>
+          <w:tab w:val="num" w:pos="2520"/>
+        </w:tabs>
+        <w:ind w:left="2520" w:hanging="360"/>
+      </w:pPr>
+      <w:rPr>
+        <w:rFonts w:ascii="OpenSymbol" w:hAnsi="OpenSymbol" w:cs="OpenSymbol" w:hint="default"/>
+        <w:rFonts w:cs="OpenSymbol"/>
+      </w:rPr>
+    </w:lvl>
+    <w:lvl w:ilvl="6">
+      <w:start w:val="1"/>
+      <w:numFmt w:val="bullet"/>
+      <w:lvlText w:val=""/>
+      <w:lvlJc w:val="left"/>
+      <w:pPr>
+        <w:tabs>
+          <w:tab w:val="num" w:pos="2880"/>
+        </w:tabs>
+        <w:ind w:left="2880" w:hanging="360"/>
+      </w:pPr>
+      <w:rPr>
+        <w:rFonts w:ascii="Symbol" w:hAnsi="Symbol" w:cs="Symbol" w:hint="default"/>
+        <w:rFonts w:cs="OpenSymbol"/>
+      </w:rPr>
+    </w:lvl>
+    <w:lvl w:ilvl="7">
+      <w:start w:val="1"/>
+      <w:numFmt w:val="bullet"/>
+      <w:lvlText w:val="◦"/>
+      <w:lvlJc w:val="left"/>
+      <w:pPr>
+        <w:tabs>
+          <w:tab w:val="num" w:pos="3240"/>
+        </w:tabs>
+        <w:ind w:left="3240" w:hanging="360"/>
+      </w:pPr>
+      <w:rPr>
+        <w:rFonts w:ascii="OpenSymbol" w:hAnsi="OpenSymbol" w:cs="OpenSymbol" w:hint="default"/>
+        <w:rFonts w:cs="OpenSymbol"/>
+      </w:rPr>
+    </w:lvl>
+    <w:lvl w:ilvl="8">
+      <w:start w:val="1"/>
+      <w:numFmt w:val="bullet"/>
+      <w:lvlText w:val="▪"/>
+      <w:lvlJc w:val="left"/>
+      <w:pPr>
+        <w:tabs>
+          <w:tab w:val="num" w:pos="3600"/>
+        </w:tabs>
+        <w:ind w:left="3600" w:hanging="360"/>
+      </w:pPr>
+      <w:rPr>
+        <w:rFonts w:ascii="OpenSymbol" w:hAnsi="OpenSymbol" w:cs="OpenSymbol" w:hint="default"/>
+        <w:rFonts w:cs="OpenSymbol"/>
+      </w:rPr>
+    </w:lvl>
+  </w:abstractNum>
   <w:num w:numId="1">
     <w:abstractNumId w:val="1"/>
   </w:num>
   <w:num w:numId="2">
     <w:abstractNumId w:val="2"/>
+  </w:num>
+  <w:num w:numId="3">
+    <w:abstractNumId w:val="3"/>
   </w:num>
 </w:numbering>
 </file>
@@ -865,6 +1175,7 @@
       <w:rPr>
         <w:rFonts w:ascii="Liberation Serif" w:hAnsi="Liberation Serif" w:eastAsia="Noto Sans CJK SC" w:cs="Lohit Devanagari"/>
         <w:kern w:val="2"/>
+        <w:sz w:val="20"/>
         <w:szCs w:val="24"/>
         <w:lang w:val="en-CA" w:eastAsia="zh-CN" w:bidi="hi-IN"/>
       </w:rPr>
@@ -944,6 +1255,21 @@
       <w:sz w:val="20"/>
     </w:rPr>
   </w:style>
+  <w:style w:type="character" w:styleId="ListLabel2">
+    <w:name w:val="ListLabel 2"/>
+    <w:qFormat/>
+    <w:rPr>
+      <w:rFonts w:ascii="Courier New" w:hAnsi="Courier New"/>
+      <w:sz w:val="20"/>
+    </w:rPr>
+  </w:style>
+  <w:style w:type="character" w:styleId="Bullets">
+    <w:name w:val="Bullets"/>
+    <w:qFormat/>
+    <w:rPr>
+      <w:rFonts w:ascii="OpenSymbol" w:hAnsi="OpenSymbol" w:eastAsia="OpenSymbol" w:cs="OpenSymbol"/>
+    </w:rPr>
+  </w:style>
   <w:style w:type="paragraph" w:styleId="Heading">
     <w:name w:val="Heading"/>
     <w:basedOn w:val="Normal"/>

</xml_diff>